<commit_message>
Provided a better link to LED datasheet
</commit_message>
<xml_diff>
--- a/S20/304/304S20P03.docx
+++ b/S20/304/304S20P03.docx
@@ -351,7 +351,20 @@
       </w:r>
       <w:r>
         <w:br/>
-        <w:t>a.)  What current is correct for a Light-On (brand) LTL-4234 (</w:t>
+        <w:t xml:space="preserve">a.)  What current is correct for a Light-On (brand) </w:t>
+      </w:r>
+      <w:hyperlink r:id="rId10" w:history="1">
+        <w:r>
+          <w:rPr>
+            <w:rStyle w:val="Hyperlink"/>
+          </w:rPr>
+          <w:t>LTL-4234</w:t>
+        </w:r>
+      </w:hyperlink>
+      <w:bookmarkStart w:id="0" w:name="_GoBack"/>
+      <w:bookmarkEnd w:id="0"/>
+      <w:r>
+        <w:t xml:space="preserve"> (</w:t>
       </w:r>
       <w:proofErr w:type="spellStart"/>
       <w:r>
@@ -677,7 +690,7 @@
         </w:rPr>
         <w:t xml:space="preserve">Read about </w:t>
       </w:r>
-      <w:hyperlink r:id="rId10" w:history="1">
+      <w:hyperlink r:id="rId11" w:history="1">
         <w:r>
           <w:rPr>
             <w:rStyle w:val="Hyperlink"/>
@@ -759,8 +772,6 @@
           <w:rFonts w:ascii="Times New Roman" w:hAnsi="Times New Roman" w:cs="Times New Roman"/>
         </w:rPr>
       </w:pPr>
-      <w:bookmarkStart w:id="0" w:name="_GoBack"/>
-      <w:bookmarkEnd w:id="0"/>
     </w:p>
     <w:p>
       <w:pPr>
@@ -826,12 +837,12 @@
       </w:pPr>
     </w:p>
     <w:sectPr>
-      <w:headerReference w:type="even" r:id="rId11"/>
-      <w:headerReference w:type="default" r:id="rId12"/>
-      <w:footerReference w:type="even" r:id="rId13"/>
-      <w:footerReference w:type="default" r:id="rId14"/>
-      <w:headerReference w:type="first" r:id="rId15"/>
-      <w:footerReference w:type="first" r:id="rId16"/>
+      <w:headerReference w:type="even" r:id="rId12"/>
+      <w:headerReference w:type="default" r:id="rId13"/>
+      <w:footerReference w:type="even" r:id="rId14"/>
+      <w:footerReference w:type="default" r:id="rId15"/>
+      <w:headerReference w:type="first" r:id="rId16"/>
+      <w:footerReference w:type="first" r:id="rId17"/>
       <w:pgSz w:w="12240" w:h="15840"/>
       <w:pgMar w:top="288" w:right="432" w:bottom="720" w:left="1440" w:header="144" w:footer="720" w:gutter="0"/>
       <w:cols w:space="720"/>
@@ -2385,6 +2396,18 @@
       <w:u w:val="single"/>
     </w:rPr>
   </w:style>
+  <w:style w:type="character" w:styleId="UnresolvedMention">
+    <w:name w:val="Unresolved Mention"/>
+    <w:basedOn w:val="DefaultParagraphFont"/>
+    <w:uiPriority w:val="99"/>
+    <w:semiHidden/>
+    <w:unhideWhenUsed/>
+    <w:rsid w:val="00774E28"/>
+    <w:rPr>
+      <w:color w:val="605E5C"/>
+      <w:shd w:val="clear" w:color="auto" w:fill="E1DFDD"/>
+    </w:rPr>
+  </w:style>
 </w:styles>
 </file>
 

</xml_diff>

<commit_message>
Fixed some margin errors on the EGR 304 PS#3 handout
</commit_message>
<xml_diff>
--- a/S20/304/304S20P03.docx
+++ b/S20/304/304S20P03.docx
@@ -106,25 +106,25 @@
     <w:p>
       <w:pPr>
         <w:spacing w:after="0" w:line="240" w:lineRule="auto"/>
-        <w:ind w:left="907"/>
-        <w:rPr>
-          <w:rFonts w:ascii="Times New Roman" w:hAnsi="Times New Roman" w:cs="Times New Roman"/>
-        </w:rPr>
-      </w:pPr>
-    </w:p>
-    <w:p>
-      <w:pPr>
-        <w:spacing w:after="0" w:line="240" w:lineRule="auto"/>
-        <w:ind w:left="907"/>
-        <w:rPr>
-          <w:rFonts w:ascii="Times New Roman" w:hAnsi="Times New Roman" w:cs="Times New Roman"/>
-        </w:rPr>
-      </w:pPr>
-    </w:p>
-    <w:p>
-      <w:pPr>
-        <w:spacing w:after="0" w:line="240" w:lineRule="auto"/>
-        <w:ind w:left="907"/>
+        <w:ind w:left="907" w:right="378"/>
+        <w:rPr>
+          <w:rFonts w:ascii="Times New Roman" w:hAnsi="Times New Roman" w:cs="Times New Roman"/>
+        </w:rPr>
+      </w:pPr>
+    </w:p>
+    <w:p>
+      <w:pPr>
+        <w:spacing w:after="0" w:line="240" w:lineRule="auto"/>
+        <w:ind w:left="907" w:right="378"/>
+        <w:rPr>
+          <w:rFonts w:ascii="Times New Roman" w:hAnsi="Times New Roman" w:cs="Times New Roman"/>
+        </w:rPr>
+      </w:pPr>
+    </w:p>
+    <w:p>
+      <w:pPr>
+        <w:spacing w:after="0" w:line="240" w:lineRule="auto"/>
+        <w:ind w:left="907" w:right="378"/>
         <w:rPr>
           <w:rFonts w:ascii="Times New Roman" w:hAnsi="Times New Roman" w:cs="Times New Roman"/>
         </w:rPr>
@@ -146,25 +146,25 @@
     <w:p>
       <w:pPr>
         <w:spacing w:after="0" w:line="240" w:lineRule="auto"/>
-        <w:ind w:left="907"/>
-        <w:rPr>
-          <w:rFonts w:ascii="Times New Roman" w:hAnsi="Times New Roman" w:cs="Times New Roman"/>
-        </w:rPr>
-      </w:pPr>
-    </w:p>
-    <w:p>
-      <w:pPr>
-        <w:spacing w:after="0" w:line="240" w:lineRule="auto"/>
-        <w:ind w:left="907"/>
-        <w:rPr>
-          <w:rFonts w:ascii="Times New Roman" w:hAnsi="Times New Roman" w:cs="Times New Roman"/>
-        </w:rPr>
-      </w:pPr>
-    </w:p>
-    <w:p>
-      <w:pPr>
-        <w:spacing w:after="0" w:line="240" w:lineRule="auto"/>
-        <w:ind w:left="907"/>
+        <w:ind w:left="907" w:right="378"/>
+        <w:rPr>
+          <w:rFonts w:ascii="Times New Roman" w:hAnsi="Times New Roman" w:cs="Times New Roman"/>
+        </w:rPr>
+      </w:pPr>
+    </w:p>
+    <w:p>
+      <w:pPr>
+        <w:spacing w:after="0" w:line="240" w:lineRule="auto"/>
+        <w:ind w:left="907" w:right="378"/>
+        <w:rPr>
+          <w:rFonts w:ascii="Times New Roman" w:hAnsi="Times New Roman" w:cs="Times New Roman"/>
+        </w:rPr>
+      </w:pPr>
+    </w:p>
+    <w:p>
+      <w:pPr>
+        <w:spacing w:after="0" w:line="240" w:lineRule="auto"/>
+        <w:ind w:left="907" w:right="378"/>
         <w:rPr>
           <w:rFonts w:ascii="Times New Roman" w:hAnsi="Times New Roman" w:cs="Times New Roman"/>
         </w:rPr>
@@ -204,40 +204,46 @@
         </w:r>
       </w:hyperlink>
       <w:r>
-        <w:t xml:space="preserve">, the available parallel ports on this microcontroller are named.  What are the names of the parallel ports available on the ATmega328P?  (Hint:  There are three.)   </w:t>
-      </w:r>
-    </w:p>
-    <w:p>
-      <w:pPr>
-        <w:spacing w:after="0" w:line="240" w:lineRule="auto"/>
-        <w:ind w:left="907"/>
-        <w:rPr>
-          <w:rFonts w:ascii="Times New Roman" w:hAnsi="Times New Roman" w:cs="Times New Roman"/>
-        </w:rPr>
-      </w:pPr>
-    </w:p>
-    <w:p>
-      <w:pPr>
-        <w:spacing w:after="0" w:line="240" w:lineRule="auto"/>
-        <w:ind w:left="907"/>
-        <w:rPr>
-          <w:rFonts w:ascii="Times New Roman" w:hAnsi="Times New Roman" w:cs="Times New Roman"/>
-        </w:rPr>
-      </w:pPr>
-    </w:p>
-    <w:p>
-      <w:pPr>
-        <w:spacing w:after="0" w:line="240" w:lineRule="auto"/>
-        <w:ind w:left="907"/>
-        <w:rPr>
-          <w:rFonts w:ascii="Times New Roman" w:hAnsi="Times New Roman" w:cs="Times New Roman"/>
-        </w:rPr>
-      </w:pPr>
-    </w:p>
-    <w:p>
-      <w:pPr>
-        <w:spacing w:after="0" w:line="240" w:lineRule="auto"/>
-        <w:ind w:left="540" w:hanging="540"/>
+        <w:t xml:space="preserve">, the available parallel ports on this microcontroller are </w:t>
+      </w:r>
+      <w:r>
+        <w:br/>
+      </w:r>
+      <w:r>
+        <w:t xml:space="preserve">named.  What are the names of the parallel ports on the ATmega328P?  (Hint:  There are three.)   </w:t>
+      </w:r>
+    </w:p>
+    <w:p>
+      <w:pPr>
+        <w:spacing w:after="0" w:line="240" w:lineRule="auto"/>
+        <w:ind w:left="907" w:right="378"/>
+        <w:rPr>
+          <w:rFonts w:ascii="Times New Roman" w:hAnsi="Times New Roman" w:cs="Times New Roman"/>
+        </w:rPr>
+      </w:pPr>
+    </w:p>
+    <w:p>
+      <w:pPr>
+        <w:spacing w:after="0" w:line="240" w:lineRule="auto"/>
+        <w:ind w:left="907" w:right="378"/>
+        <w:rPr>
+          <w:rFonts w:ascii="Times New Roman" w:hAnsi="Times New Roman" w:cs="Times New Roman"/>
+        </w:rPr>
+      </w:pPr>
+    </w:p>
+    <w:p>
+      <w:pPr>
+        <w:spacing w:after="0" w:line="240" w:lineRule="auto"/>
+        <w:ind w:left="907" w:right="378"/>
+        <w:rPr>
+          <w:rFonts w:ascii="Times New Roman" w:hAnsi="Times New Roman" w:cs="Times New Roman"/>
+        </w:rPr>
+      </w:pPr>
+    </w:p>
+    <w:p>
+      <w:pPr>
+        <w:spacing w:after="0" w:line="240" w:lineRule="auto"/>
+        <w:ind w:left="540" w:right="468" w:hanging="540"/>
       </w:pPr>
       <w:r>
         <w:t xml:space="preserve">3 </w:t>
@@ -295,34 +301,34 @@
     <w:p>
       <w:pPr>
         <w:spacing w:after="0" w:line="240" w:lineRule="auto"/>
-        <w:ind w:left="907"/>
-        <w:rPr>
-          <w:rFonts w:ascii="Times New Roman" w:hAnsi="Times New Roman" w:cs="Times New Roman"/>
-        </w:rPr>
-      </w:pPr>
-    </w:p>
-    <w:p>
-      <w:pPr>
-        <w:spacing w:after="0" w:line="240" w:lineRule="auto"/>
-        <w:ind w:left="907"/>
-        <w:rPr>
-          <w:rFonts w:ascii="Times New Roman" w:hAnsi="Times New Roman" w:cs="Times New Roman"/>
-        </w:rPr>
-      </w:pPr>
-    </w:p>
-    <w:p>
-      <w:pPr>
-        <w:spacing w:after="0" w:line="240" w:lineRule="auto"/>
-        <w:ind w:left="907"/>
-        <w:rPr>
-          <w:rFonts w:ascii="Times New Roman" w:hAnsi="Times New Roman" w:cs="Times New Roman"/>
-        </w:rPr>
-      </w:pPr>
-    </w:p>
-    <w:p>
-      <w:pPr>
-        <w:spacing w:after="0" w:line="240" w:lineRule="auto"/>
-        <w:ind w:left="907"/>
+        <w:ind w:left="907" w:right="378"/>
+        <w:rPr>
+          <w:rFonts w:ascii="Times New Roman" w:hAnsi="Times New Roman" w:cs="Times New Roman"/>
+        </w:rPr>
+      </w:pPr>
+    </w:p>
+    <w:p>
+      <w:pPr>
+        <w:spacing w:after="0" w:line="240" w:lineRule="auto"/>
+        <w:ind w:left="907" w:right="378"/>
+        <w:rPr>
+          <w:rFonts w:ascii="Times New Roman" w:hAnsi="Times New Roman" w:cs="Times New Roman"/>
+        </w:rPr>
+      </w:pPr>
+    </w:p>
+    <w:p>
+      <w:pPr>
+        <w:spacing w:after="0" w:line="240" w:lineRule="auto"/>
+        <w:ind w:left="907" w:right="378"/>
+        <w:rPr>
+          <w:rFonts w:ascii="Times New Roman" w:hAnsi="Times New Roman" w:cs="Times New Roman"/>
+        </w:rPr>
+      </w:pPr>
+    </w:p>
+    <w:p>
+      <w:pPr>
+        <w:spacing w:after="0" w:line="240" w:lineRule="auto"/>
+        <w:ind w:left="907" w:right="378"/>
         <w:rPr>
           <w:rFonts w:ascii="Times New Roman" w:hAnsi="Times New Roman" w:cs="Times New Roman"/>
         </w:rPr>
@@ -361,8 +367,6 @@
           <w:t>LTL-4234</w:t>
         </w:r>
       </w:hyperlink>
-      <w:bookmarkStart w:id="0" w:name="_GoBack"/>
-      <w:bookmarkEnd w:id="0"/>
       <w:r>
         <w:t xml:space="preserve"> (</w:t>
       </w:r>
@@ -378,25 +382,25 @@
     <w:p>
       <w:pPr>
         <w:spacing w:after="0" w:line="240" w:lineRule="auto"/>
-        <w:ind w:left="907"/>
-        <w:rPr>
-          <w:rFonts w:ascii="Times New Roman" w:hAnsi="Times New Roman" w:cs="Times New Roman"/>
-        </w:rPr>
-      </w:pPr>
-    </w:p>
-    <w:p>
-      <w:pPr>
-        <w:spacing w:after="0" w:line="240" w:lineRule="auto"/>
-        <w:ind w:left="907"/>
-        <w:rPr>
-          <w:rFonts w:ascii="Times New Roman" w:hAnsi="Times New Roman" w:cs="Times New Roman"/>
-        </w:rPr>
-      </w:pPr>
-    </w:p>
-    <w:p>
-      <w:pPr>
-        <w:spacing w:after="0" w:line="240" w:lineRule="auto"/>
-        <w:ind w:left="907"/>
+        <w:ind w:left="907" w:right="378"/>
+        <w:rPr>
+          <w:rFonts w:ascii="Times New Roman" w:hAnsi="Times New Roman" w:cs="Times New Roman"/>
+        </w:rPr>
+      </w:pPr>
+    </w:p>
+    <w:p>
+      <w:pPr>
+        <w:spacing w:after="0" w:line="240" w:lineRule="auto"/>
+        <w:ind w:left="907" w:right="378"/>
+        <w:rPr>
+          <w:rFonts w:ascii="Times New Roman" w:hAnsi="Times New Roman" w:cs="Times New Roman"/>
+        </w:rPr>
+      </w:pPr>
+    </w:p>
+    <w:p>
+      <w:pPr>
+        <w:spacing w:after="0" w:line="240" w:lineRule="auto"/>
+        <w:ind w:left="907" w:right="378"/>
         <w:rPr>
           <w:rFonts w:ascii="Times New Roman" w:hAnsi="Times New Roman" w:cs="Times New Roman"/>
         </w:rPr>
@@ -433,25 +437,25 @@
     <w:p>
       <w:pPr>
         <w:spacing w:after="0" w:line="240" w:lineRule="auto"/>
-        <w:ind w:left="907"/>
-        <w:rPr>
-          <w:rFonts w:ascii="Times New Roman" w:hAnsi="Times New Roman" w:cs="Times New Roman"/>
-        </w:rPr>
-      </w:pPr>
-    </w:p>
-    <w:p>
-      <w:pPr>
-        <w:spacing w:after="0" w:line="240" w:lineRule="auto"/>
-        <w:ind w:left="907"/>
-        <w:rPr>
-          <w:rFonts w:ascii="Times New Roman" w:hAnsi="Times New Roman" w:cs="Times New Roman"/>
-        </w:rPr>
-      </w:pPr>
-    </w:p>
-    <w:p>
-      <w:pPr>
-        <w:spacing w:after="0" w:line="240" w:lineRule="auto"/>
-        <w:ind w:left="907"/>
+        <w:ind w:left="907" w:right="378"/>
+        <w:rPr>
+          <w:rFonts w:ascii="Times New Roman" w:hAnsi="Times New Roman" w:cs="Times New Roman"/>
+        </w:rPr>
+      </w:pPr>
+    </w:p>
+    <w:p>
+      <w:pPr>
+        <w:spacing w:after="0" w:line="240" w:lineRule="auto"/>
+        <w:ind w:left="907" w:right="378"/>
+        <w:rPr>
+          <w:rFonts w:ascii="Times New Roman" w:hAnsi="Times New Roman" w:cs="Times New Roman"/>
+        </w:rPr>
+      </w:pPr>
+    </w:p>
+    <w:p>
+      <w:pPr>
+        <w:spacing w:after="0" w:line="240" w:lineRule="auto"/>
+        <w:ind w:left="907" w:right="378"/>
         <w:rPr>
           <w:rFonts w:ascii="Times New Roman" w:hAnsi="Times New Roman" w:cs="Times New Roman"/>
         </w:rPr>
@@ -504,25 +508,25 @@
     <w:p>
       <w:pPr>
         <w:spacing w:after="0" w:line="240" w:lineRule="auto"/>
-        <w:ind w:left="907"/>
-        <w:rPr>
-          <w:rFonts w:ascii="Times New Roman" w:hAnsi="Times New Roman" w:cs="Times New Roman"/>
-        </w:rPr>
-      </w:pPr>
-    </w:p>
-    <w:p>
-      <w:pPr>
-        <w:spacing w:after="0" w:line="240" w:lineRule="auto"/>
-        <w:ind w:left="907"/>
-        <w:rPr>
-          <w:rFonts w:ascii="Times New Roman" w:hAnsi="Times New Roman" w:cs="Times New Roman"/>
-        </w:rPr>
-      </w:pPr>
-    </w:p>
-    <w:p>
-      <w:pPr>
-        <w:spacing w:after="0" w:line="240" w:lineRule="auto"/>
-        <w:ind w:left="907"/>
+        <w:ind w:left="907" w:right="378"/>
+        <w:rPr>
+          <w:rFonts w:ascii="Times New Roman" w:hAnsi="Times New Roman" w:cs="Times New Roman"/>
+        </w:rPr>
+      </w:pPr>
+    </w:p>
+    <w:p>
+      <w:pPr>
+        <w:spacing w:after="0" w:line="240" w:lineRule="auto"/>
+        <w:ind w:left="907" w:right="378"/>
+        <w:rPr>
+          <w:rFonts w:ascii="Times New Roman" w:hAnsi="Times New Roman" w:cs="Times New Roman"/>
+        </w:rPr>
+      </w:pPr>
+    </w:p>
+    <w:p>
+      <w:pPr>
+        <w:spacing w:after="0" w:line="240" w:lineRule="auto"/>
+        <w:ind w:left="907" w:right="378"/>
         <w:rPr>
           <w:rFonts w:ascii="Times New Roman" w:hAnsi="Times New Roman" w:cs="Times New Roman"/>
         </w:rPr>
@@ -555,7 +559,15 @@
         <w:t xml:space="preserve">.)  </w:t>
       </w:r>
       <w:r>
-        <w:t>Draw a schematic showing how to connect the LED so that it lights up when the pin is at logic-0. (LOW)</w:t>
+        <w:t xml:space="preserve">Draw a schematic showing how to connect the LED so that it lights up when the pin is at </w:t>
+      </w:r>
+      <w:proofErr w:type="gramStart"/>
+      <w:r>
+        <w:t>logic-0</w:t>
+      </w:r>
+      <w:proofErr w:type="gramEnd"/>
+      <w:r>
+        <w:t>. (LOW)</w:t>
       </w:r>
       <w:r>
         <w:rPr>
@@ -567,34 +579,34 @@
     <w:p>
       <w:pPr>
         <w:spacing w:after="0" w:line="240" w:lineRule="auto"/>
-        <w:ind w:left="907"/>
-        <w:rPr>
-          <w:rFonts w:ascii="Times New Roman" w:hAnsi="Times New Roman" w:cs="Times New Roman"/>
-        </w:rPr>
-      </w:pPr>
-    </w:p>
-    <w:p>
-      <w:pPr>
-        <w:spacing w:after="0" w:line="240" w:lineRule="auto"/>
-        <w:ind w:left="907"/>
-        <w:rPr>
-          <w:rFonts w:ascii="Times New Roman" w:hAnsi="Times New Roman" w:cs="Times New Roman"/>
-        </w:rPr>
-      </w:pPr>
-    </w:p>
-    <w:p>
-      <w:pPr>
-        <w:spacing w:after="0" w:line="240" w:lineRule="auto"/>
-        <w:ind w:left="907"/>
-        <w:rPr>
-          <w:rFonts w:ascii="Times New Roman" w:hAnsi="Times New Roman" w:cs="Times New Roman"/>
-        </w:rPr>
-      </w:pPr>
-    </w:p>
-    <w:p>
-      <w:pPr>
-        <w:spacing w:after="0" w:line="240" w:lineRule="auto"/>
-        <w:ind w:left="907"/>
+        <w:ind w:left="907" w:right="378"/>
+        <w:rPr>
+          <w:rFonts w:ascii="Times New Roman" w:hAnsi="Times New Roman" w:cs="Times New Roman"/>
+        </w:rPr>
+      </w:pPr>
+    </w:p>
+    <w:p>
+      <w:pPr>
+        <w:spacing w:after="0" w:line="240" w:lineRule="auto"/>
+        <w:ind w:left="907" w:right="378"/>
+        <w:rPr>
+          <w:rFonts w:ascii="Times New Roman" w:hAnsi="Times New Roman" w:cs="Times New Roman"/>
+        </w:rPr>
+      </w:pPr>
+    </w:p>
+    <w:p>
+      <w:pPr>
+        <w:spacing w:after="0" w:line="240" w:lineRule="auto"/>
+        <w:ind w:left="907" w:right="378"/>
+        <w:rPr>
+          <w:rFonts w:ascii="Times New Roman" w:hAnsi="Times New Roman" w:cs="Times New Roman"/>
+        </w:rPr>
+      </w:pPr>
+    </w:p>
+    <w:p>
+      <w:pPr>
+        <w:spacing w:after="0" w:line="240" w:lineRule="auto"/>
+        <w:ind w:left="907" w:right="378"/>
         <w:rPr>
           <w:rFonts w:ascii="Times New Roman" w:hAnsi="Times New Roman" w:cs="Times New Roman"/>
         </w:rPr>
@@ -714,10 +726,39 @@
     <w:p>
       <w:pPr>
         <w:spacing w:after="0" w:line="240" w:lineRule="auto"/>
+        <w:ind w:left="547" w:right="378"/>
+      </w:pPr>
+      <w:r>
+        <w:t xml:space="preserve">Suppose a clock display is needed.  Seven-segment displays will be used.  Four digits are needed, two for the hour display, and two for the minute display.  The seven-segment displays are available as common-cathode or common anode—they look identical but are electrically connected differently.  Note that all of one digit’s display must be common cathode or all of it must be common anode.  Within a digit you may not mix common cathode and common anode.  (Or else it is not “common”!)  </w:t>
+      </w:r>
+    </w:p>
+    <w:p>
+      <w:pPr>
+        <w:spacing w:after="0" w:line="240" w:lineRule="auto"/>
         <w:ind w:left="547"/>
       </w:pPr>
-      <w:r>
-        <w:t xml:space="preserve">Suppose a clock display is needed.  Seven-segment displays will be used.  Four digits are needed, two for the hour display, and two for the minute display.  The seven-segment displays are available as common-cathode or common anode—they look identical but are electrically connected differently.  Note that all of one digit’s display must be common cathode or all of it must be common anode.  Within a digit you may not mix common cathode and common anode.  (Or else it is not “common”!)  </w:t>
+    </w:p>
+    <w:p>
+      <w:pPr>
+        <w:spacing w:after="0" w:line="240" w:lineRule="auto"/>
+        <w:ind w:left="547" w:right="378"/>
+      </w:pPr>
+      <w:r>
+        <w:t xml:space="preserve">a.) </w:t>
+      </w:r>
+      <w:r>
+        <w:t xml:space="preserve"> </w:t>
+      </w:r>
+      <w:r>
+        <w:t xml:space="preserve">Draw a schematic to show how an Arduino Uno can drive such a four-digit display.  Take advantage of the human eye’s persistence of vision.  (All segments and digits do not need to be simultaneously on so long as the period at which any segment flickers is less than about 15 </w:t>
+      </w:r>
+      <w:proofErr w:type="spellStart"/>
+      <w:r>
+        <w:t>ms.</w:t>
+      </w:r>
+      <w:proofErr w:type="spellEnd"/>
+      <w:r>
+        <w:t>)</w:t>
       </w:r>
     </w:p>
     <w:p>
@@ -729,36 +770,7 @@
     <w:p>
       <w:pPr>
         <w:spacing w:after="0" w:line="240" w:lineRule="auto"/>
-        <w:ind w:left="547"/>
-      </w:pPr>
-      <w:r>
-        <w:t xml:space="preserve">a.) </w:t>
-      </w:r>
-      <w:r>
-        <w:t xml:space="preserve"> </w:t>
-      </w:r>
-      <w:r>
-        <w:t xml:space="preserve">Draw a schematic to show how an Arduino Uno can drive such a four-digit display.  Take advantage of the human eye’s persistence of vision.  (All segments and digits do not need to be simultaneously on so long as the period at which any segment flickers is less than about 15 </w:t>
-      </w:r>
-      <w:proofErr w:type="spellStart"/>
-      <w:r>
-        <w:t>ms.</w:t>
-      </w:r>
-      <w:proofErr w:type="spellEnd"/>
-      <w:r>
-        <w:t>)</w:t>
-      </w:r>
-    </w:p>
-    <w:p>
-      <w:pPr>
-        <w:spacing w:after="0" w:line="240" w:lineRule="auto"/>
-        <w:ind w:left="547"/>
-      </w:pPr>
-    </w:p>
-    <w:p>
-      <w:pPr>
-        <w:spacing w:after="0" w:line="240" w:lineRule="auto"/>
-        <w:ind w:left="547"/>
+        <w:ind w:left="547" w:right="378"/>
       </w:pPr>
       <w:r>
         <w:t xml:space="preserve">b.)  Explain how to make your display show 12:34.  Give some detail specifically on how to make the “1” in the display show up properly.  Then generalize from that to show how to make the other digits display.  </w:t>
@@ -767,70 +779,81 @@
     <w:p>
       <w:pPr>
         <w:spacing w:after="0" w:line="240" w:lineRule="auto"/>
-        <w:ind w:left="907"/>
-        <w:rPr>
-          <w:rFonts w:ascii="Times New Roman" w:hAnsi="Times New Roman" w:cs="Times New Roman"/>
-        </w:rPr>
-      </w:pPr>
-    </w:p>
-    <w:p>
-      <w:pPr>
-        <w:spacing w:after="0" w:line="240" w:lineRule="auto"/>
-        <w:ind w:left="907"/>
-        <w:rPr>
-          <w:rFonts w:ascii="Times New Roman" w:hAnsi="Times New Roman" w:cs="Times New Roman"/>
-        </w:rPr>
-      </w:pPr>
-    </w:p>
-    <w:p>
-      <w:pPr>
-        <w:spacing w:after="0" w:line="240" w:lineRule="auto"/>
-        <w:ind w:left="907"/>
-        <w:rPr>
-          <w:rFonts w:ascii="Times New Roman" w:hAnsi="Times New Roman" w:cs="Times New Roman"/>
-        </w:rPr>
-      </w:pPr>
-    </w:p>
-    <w:p>
-      <w:pPr>
-        <w:spacing w:after="0" w:line="240" w:lineRule="auto"/>
-        <w:ind w:left="907"/>
-        <w:rPr>
-          <w:rFonts w:ascii="Times New Roman" w:hAnsi="Times New Roman" w:cs="Times New Roman"/>
-        </w:rPr>
-      </w:pPr>
-    </w:p>
-    <w:p>
-      <w:pPr>
-        <w:spacing w:after="0" w:line="240" w:lineRule="auto"/>
-        <w:ind w:left="907"/>
-        <w:rPr>
-          <w:rFonts w:ascii="Times New Roman" w:hAnsi="Times New Roman" w:cs="Times New Roman"/>
-        </w:rPr>
-      </w:pPr>
-    </w:p>
-    <w:p>
-      <w:pPr>
-        <w:spacing w:after="0" w:line="240" w:lineRule="auto"/>
-        <w:ind w:left="907"/>
-        <w:rPr>
-          <w:rFonts w:ascii="Times New Roman" w:hAnsi="Times New Roman" w:cs="Times New Roman"/>
-        </w:rPr>
-      </w:pPr>
-    </w:p>
-    <w:p>
-      <w:pPr>
-        <w:spacing w:after="0" w:line="240" w:lineRule="auto"/>
-        <w:ind w:left="907"/>
-        <w:rPr>
-          <w:rFonts w:ascii="Times New Roman" w:hAnsi="Times New Roman" w:cs="Times New Roman"/>
-        </w:rPr>
-      </w:pPr>
-    </w:p>
-    <w:p>
-      <w:pPr>
-        <w:spacing w:after="0" w:line="240" w:lineRule="auto"/>
-        <w:ind w:left="907"/>
+        <w:ind w:left="907" w:right="378"/>
+        <w:rPr>
+          <w:rFonts w:ascii="Times New Roman" w:hAnsi="Times New Roman" w:cs="Times New Roman"/>
+        </w:rPr>
+      </w:pPr>
+      <w:bookmarkStart w:id="0" w:name="_GoBack"/>
+      <w:bookmarkEnd w:id="0"/>
+    </w:p>
+    <w:p>
+      <w:pPr>
+        <w:spacing w:after="0" w:line="240" w:lineRule="auto"/>
+        <w:ind w:left="907" w:right="378"/>
+        <w:rPr>
+          <w:rFonts w:ascii="Times New Roman" w:hAnsi="Times New Roman" w:cs="Times New Roman"/>
+        </w:rPr>
+      </w:pPr>
+    </w:p>
+    <w:p>
+      <w:pPr>
+        <w:spacing w:after="0" w:line="240" w:lineRule="auto"/>
+        <w:ind w:left="907" w:right="378"/>
+        <w:rPr>
+          <w:rFonts w:ascii="Times New Roman" w:hAnsi="Times New Roman" w:cs="Times New Roman"/>
+        </w:rPr>
+      </w:pPr>
+    </w:p>
+    <w:p>
+      <w:pPr>
+        <w:spacing w:after="0" w:line="240" w:lineRule="auto"/>
+        <w:ind w:left="907" w:right="378"/>
+        <w:rPr>
+          <w:rFonts w:ascii="Times New Roman" w:hAnsi="Times New Roman" w:cs="Times New Roman"/>
+        </w:rPr>
+      </w:pPr>
+    </w:p>
+    <w:p>
+      <w:pPr>
+        <w:spacing w:after="0" w:line="240" w:lineRule="auto"/>
+        <w:ind w:left="907" w:right="378"/>
+        <w:rPr>
+          <w:rFonts w:ascii="Times New Roman" w:hAnsi="Times New Roman" w:cs="Times New Roman"/>
+        </w:rPr>
+      </w:pPr>
+    </w:p>
+    <w:p>
+      <w:pPr>
+        <w:spacing w:after="0" w:line="240" w:lineRule="auto"/>
+        <w:ind w:left="907" w:right="378"/>
+        <w:rPr>
+          <w:rFonts w:ascii="Times New Roman" w:hAnsi="Times New Roman" w:cs="Times New Roman"/>
+        </w:rPr>
+      </w:pPr>
+    </w:p>
+    <w:p>
+      <w:pPr>
+        <w:spacing w:after="0" w:line="240" w:lineRule="auto"/>
+        <w:ind w:left="907" w:right="378"/>
+        <w:rPr>
+          <w:rFonts w:ascii="Times New Roman" w:hAnsi="Times New Roman" w:cs="Times New Roman"/>
+        </w:rPr>
+      </w:pPr>
+    </w:p>
+    <w:p>
+      <w:pPr>
+        <w:spacing w:after="0" w:line="240" w:lineRule="auto"/>
+        <w:ind w:left="907" w:right="378"/>
+        <w:rPr>
+          <w:rFonts w:ascii="Times New Roman" w:hAnsi="Times New Roman" w:cs="Times New Roman"/>
+        </w:rPr>
+      </w:pPr>
+    </w:p>
+    <w:p>
+      <w:pPr>
+        <w:spacing w:after="0" w:line="240" w:lineRule="auto"/>
+        <w:ind w:left="907" w:right="378"/>
         <w:rPr>
           <w:rFonts w:ascii="Times New Roman" w:hAnsi="Times New Roman" w:cs="Times New Roman"/>
         </w:rPr>

</xml_diff>